<commit_message>
Nouveau rapport d'analyse edite par Vince
git-svn-id: svn://127.0.0.1/jim/branches/documentation@42 fd6709c4-d1e2-46c1-9206-fa2d5ecda316
</commit_message>
<xml_diff>
--- a/Rapport d'analyse.docx
+++ b/Rapport d'analyse.docx
@@ -70,7 +70,7 @@
                       <w:rPr>
                         <w:rFonts w:asciiTheme="majorHAnsi" w:eastAsiaTheme="majorEastAsia" w:hAnsiTheme="majorHAnsi" w:cstheme="majorBidi"/>
                       </w:rPr>
-                      <w:t>Université paris-sud xi</w:t>
+                      <w:t>Université paris-sud XI</w:t>
                     </w:r>
                   </w:p>
                 </w:tc>
@@ -82,33 +82,33 @@
               <w:tcPr>
                 <w:tcW w:w="7672" w:type="dxa"/>
               </w:tcPr>
-              <w:sdt>
-                <w:sdtPr>
+              <w:p>
+                <w:pPr>
+                  <w:pStyle w:val="Sansinterligne"/>
                   <w:rPr>
                     <w:rFonts w:asciiTheme="majorHAnsi" w:eastAsiaTheme="majorEastAsia" w:hAnsiTheme="majorHAnsi" w:cstheme="majorBidi"/>
                     <w:color w:val="4F81BD" w:themeColor="accent1"/>
                     <w:sz w:val="80"/>
                     <w:szCs w:val="80"/>
                   </w:rPr>
-                  <w:alias w:val="Titre"/>
-                  <w:id w:val="13406919"/>
-                  <w:placeholder>
-                    <w:docPart w:val="3FFA2262B1F7462E846593EE7CF8B522"/>
-                  </w:placeholder>
-                  <w:dataBinding w:prefixMappings="xmlns:ns0='http://schemas.openxmlformats.org/package/2006/metadata/core-properties' xmlns:ns1='http://purl.org/dc/elements/1.1/'" w:xpath="/ns0:coreProperties[1]/ns1:title[1]" w:storeItemID="{6C3C8BC8-F283-45AE-878A-BAB7291924A1}"/>
-                  <w:text/>
-                </w:sdtPr>
-                <w:sdtContent>
-                  <w:p>
-                    <w:pPr>
-                      <w:pStyle w:val="Sansinterligne"/>
-                      <w:rPr>
-                        <w:rFonts w:asciiTheme="majorHAnsi" w:eastAsiaTheme="majorEastAsia" w:hAnsiTheme="majorHAnsi" w:cstheme="majorBidi"/>
-                        <w:color w:val="4F81BD" w:themeColor="accent1"/>
-                        <w:sz w:val="80"/>
-                        <w:szCs w:val="80"/>
-                      </w:rPr>
-                    </w:pPr>
+                </w:pPr>
+                <w:sdt>
+                  <w:sdtPr>
+                    <w:rPr>
+                      <w:rFonts w:asciiTheme="majorHAnsi" w:eastAsiaTheme="majorEastAsia" w:hAnsiTheme="majorHAnsi" w:cstheme="majorBidi"/>
+                      <w:color w:val="4F81BD" w:themeColor="accent1"/>
+                      <w:sz w:val="80"/>
+                      <w:szCs w:val="80"/>
+                    </w:rPr>
+                    <w:alias w:val="Titre"/>
+                    <w:id w:val="13406919"/>
+                    <w:placeholder>
+                      <w:docPart w:val="3FFA2262B1F7462E846593EE7CF8B522"/>
+                    </w:placeholder>
+                    <w:dataBinding w:prefixMappings="xmlns:ns0='http://schemas.openxmlformats.org/package/2006/metadata/core-properties' xmlns:ns1='http://purl.org/dc/elements/1.1/'" w:xpath="/ns0:coreProperties[1]/ns1:title[1]" w:storeItemID="{6C3C8BC8-F283-45AE-878A-BAB7291924A1}"/>
+                    <w:text/>
+                  </w:sdtPr>
+                  <w:sdtContent>
                     <w:r>
                       <w:rPr>
                         <w:rFonts w:asciiTheme="majorHAnsi" w:eastAsiaTheme="majorEastAsia" w:hAnsiTheme="majorHAnsi" w:cstheme="majorBidi"/>
@@ -116,11 +116,29 @@
                         <w:sz w:val="80"/>
                         <w:szCs w:val="80"/>
                       </w:rPr>
-                      <w:t>Serveur IRC</w:t>
+                      <w:t>ErLang</w:t>
                     </w:r>
-                  </w:p>
-                </w:sdtContent>
-              </w:sdt>
+                    <w:r>
+                      <w:rPr>
+                        <w:rFonts w:asciiTheme="majorHAnsi" w:eastAsiaTheme="majorEastAsia" w:hAnsiTheme="majorHAnsi" w:cstheme="majorBidi"/>
+                        <w:color w:val="4F81BD" w:themeColor="accent1"/>
+                        <w:sz w:val="80"/>
+                        <w:szCs w:val="80"/>
+                      </w:rPr>
+                      <w:t xml:space="preserve"> IRC</w:t>
+                    </w:r>
+                  </w:sdtContent>
+                </w:sdt>
+                <w:r>
+                  <w:rPr>
+                    <w:rFonts w:asciiTheme="majorHAnsi" w:eastAsiaTheme="majorEastAsia" w:hAnsiTheme="majorHAnsi" w:cstheme="majorBidi"/>
+                    <w:color w:val="4F81BD" w:themeColor="accent1"/>
+                    <w:sz w:val="80"/>
+                    <w:szCs w:val="80"/>
+                  </w:rPr>
+                  <w:t xml:space="preserve"> Serveur</w:t>
+                </w:r>
+              </w:p>
             </w:tc>
           </w:tr>
           <w:tr>
@@ -318,9 +336,9 @@
         </w:rPr>
         <w:drawing>
           <wp:inline distT="0" distB="0" distL="0" distR="0">
-            <wp:extent cx="5760720" cy="3707842"/>
+            <wp:extent cx="5759450" cy="3597910"/>
             <wp:effectExtent l="19050" t="0" r="0" b="0"/>
-            <wp:docPr id="6" name="Image 7"/>
+            <wp:docPr id="1" name="Image 1"/>
             <wp:cNvGraphicFramePr>
               <a:graphicFrameLocks xmlns:a="http://schemas.openxmlformats.org/drawingml/2006/main" noChangeAspect="1"/>
             </wp:cNvGraphicFramePr>
@@ -328,7 +346,7 @@
               <a:graphicData uri="http://schemas.openxmlformats.org/drawingml/2006/picture">
                 <pic:pic xmlns:pic="http://schemas.openxmlformats.org/drawingml/2006/picture">
                   <pic:nvPicPr>
-                    <pic:cNvPr id="0" name="Picture 7"/>
+                    <pic:cNvPr id="0" name="Picture 1"/>
                     <pic:cNvPicPr>
                       <a:picLocks noChangeAspect="1" noChangeArrowheads="1"/>
                     </pic:cNvPicPr>
@@ -343,7 +361,7 @@
                   <pic:spPr bwMode="auto">
                     <a:xfrm>
                       <a:off x="0" y="0"/>
-                      <a:ext cx="5760720" cy="3707842"/>
+                      <a:ext cx="5759450" cy="3597910"/>
                     </a:xfrm>
                     <a:prstGeom prst="rect">
                       <a:avLst/>
@@ -380,17 +398,38 @@
         <w:t>D</w:t>
       </w:r>
       <w:r>
-        <w:t>iagramme de Classe/Objet :</w:t>
-      </w:r>
-    </w:p>
-    <w:p>
-      <w:r>
-        <w:t>Pour plus de clarté le diagramme de classe et le diagramme d’Objet sont disponible en annexe (cf. Annexe 1.B et 1.A).</w:t>
-      </w:r>
-    </w:p>
-    <w:p>
-      <w:r>
-        <w:t>En revanche le langage de programmation choisit, étant le langage ErLang qui est un langage fonctionnel orienté processus. Le diagramme de classe présenté en annexe a été légerment modifié pour pouvoir s’accorder à un diagramme de classe traditionnel.</w:t>
+        <w:t>iagramme d’</w:t>
+      </w:r>
+      <w:r>
+        <w:t>Objet :</w:t>
+      </w:r>
+    </w:p>
+    <w:p>
+      <w:r>
+        <w:t xml:space="preserve">Pour plus de clarté le diagramme d’Objet </w:t>
+      </w:r>
+      <w:r>
+        <w:t>est</w:t>
+      </w:r>
+      <w:r>
+        <w:t xml:space="preserve"> disp</w:t>
+      </w:r>
+      <w:r>
+        <w:t>onible en annexe (cf. Annexe 1.A</w:t>
+      </w:r>
+      <w:r>
+        <w:t>).</w:t>
+      </w:r>
+    </w:p>
+    <w:p>
+      <w:r>
+        <w:t xml:space="preserve">En revanche le langage de programmation choisit, étant le langage ErLang qui est un langage fonctionnel orienté processus. Le diagramme de classe présenté en annexe a été </w:t>
+      </w:r>
+      <w:r>
+        <w:t>légèrement</w:t>
+      </w:r>
+      <w:r>
+        <w:t xml:space="preserve"> modifié pour pouvoir s’accorder à un diagramme de classe traditionnel.</w:t>
       </w:r>
     </w:p>
     <w:p>
@@ -403,7 +442,19 @@
     </w:p>
     <w:p>
       <w:r>
-        <w:t>Dans cette partie nous présentons les differents invariants liés aux clients, au serveur et au canaux :</w:t>
+        <w:t xml:space="preserve">Dans cette partie nous présentons les </w:t>
+      </w:r>
+      <w:r>
+        <w:t>différents</w:t>
+      </w:r>
+      <w:r>
+        <w:t xml:space="preserve"> invariants liés aux clients, au serveur et au</w:t>
+      </w:r>
+      <w:r>
+        <w:t>x</w:t>
+      </w:r>
+      <w:r>
+        <w:t xml:space="preserve"> canaux :</w:t>
       </w:r>
     </w:p>
     <w:p>
@@ -539,7 +590,6 @@
         <w:pStyle w:val="Titre3"/>
       </w:pPr>
       <w:r>
-        <w:lastRenderedPageBreak/>
         <w:t>Serveur :</w:t>
       </w:r>
     </w:p>
@@ -562,8 +612,15 @@
       <w:pPr>
         <w:pStyle w:val="PrformatHTML"/>
         <w:ind w:left="1065"/>
-      </w:pPr>
-      <w:r>
+        <w:rPr>
+          <w:lang w:val="en-US"/>
+        </w:rPr>
+      </w:pPr>
+      <w:r>
+        <w:rPr>
+          <w:lang w:val="en-US"/>
+        </w:rPr>
+        <w:lastRenderedPageBreak/>
         <w:t>context ServerNode::List</w:t>
       </w:r>
     </w:p>
@@ -571,8 +628,14 @@
       <w:pPr>
         <w:pStyle w:val="PrformatHTML"/>
         <w:ind w:left="1065"/>
-      </w:pPr>
-      <w:r>
+        <w:rPr>
+          <w:lang w:val="en-US"/>
+        </w:rPr>
+      </w:pPr>
+      <w:r>
+        <w:rPr>
+          <w:lang w:val="en-US"/>
+        </w:rPr>
         <w:t xml:space="preserve">   post : result-&gt;forAll( c | NOT c.chanRights.isInvisible() )</w:t>
       </w:r>
     </w:p>
@@ -580,6 +643,9 @@
       <w:pPr>
         <w:pStyle w:val="Paragraphedeliste"/>
         <w:ind w:left="1065"/>
+        <w:rPr>
+          <w:lang w:val="en-US"/>
+        </w:rPr>
       </w:pPr>
     </w:p>
     <w:p>
@@ -630,8 +696,14 @@
       <w:pPr>
         <w:pStyle w:val="PrformatHTML"/>
         <w:ind w:left="720"/>
-      </w:pPr>
-      <w:r>
+        <w:rPr>
+          <w:lang w:val="en-US"/>
+        </w:rPr>
+      </w:pPr>
+      <w:r>
+        <w:rPr>
+          <w:lang w:val="en-US"/>
+        </w:rPr>
         <w:t>context Chan</w:t>
       </w:r>
     </w:p>
@@ -639,8 +711,14 @@
       <w:pPr>
         <w:pStyle w:val="PrformatHTML"/>
         <w:ind w:left="720"/>
-      </w:pPr>
-      <w:r>
+        <w:rPr>
+          <w:lang w:val="en-US"/>
+        </w:rPr>
+      </w:pPr>
+      <w:r>
+        <w:rPr>
+          <w:lang w:val="en-US"/>
+        </w:rPr>
         <w:t xml:space="preserve">   inv : chanName-&gt;first() = '#' OR chanName-&gt;first() = '&amp;'</w:t>
       </w:r>
     </w:p>
@@ -801,8 +879,14 @@
       <w:pPr>
         <w:pStyle w:val="PrformatHTML"/>
         <w:ind w:left="720"/>
-      </w:pPr>
-      <w:r>
+        <w:rPr>
+          <w:lang w:val="en-US"/>
+        </w:rPr>
+      </w:pPr>
+      <w:r>
+        <w:rPr>
+          <w:lang w:val="en-US"/>
+        </w:rPr>
         <w:t>context Chan::Join( user : CommonClient, sendedPassword : string )</w:t>
       </w:r>
     </w:p>
@@ -810,8 +894,14 @@
       <w:pPr>
         <w:pStyle w:val="PrformatHTML"/>
         <w:ind w:left="720"/>
-      </w:pPr>
-      <w:r>
+        <w:rPr>
+          <w:lang w:val="en-US"/>
+        </w:rPr>
+      </w:pPr>
+      <w:r>
+        <w:rPr>
+          <w:lang w:val="en-US"/>
+        </w:rPr>
         <w:t xml:space="preserve">   inv : not isUserBaned( cli ) -- règle 4</w:t>
       </w:r>
     </w:p>
@@ -836,7 +926,17 @@
           <w:szCs w:val="24"/>
           <w:lang w:eastAsia="fr-FR"/>
         </w:rPr>
-        <w:t>Si le canal est en mode voiced alors il faut avoir le mode +v pour que les messages soit transmis aux autres utilisateurs</w:t>
+        <w:t xml:space="preserve">Si le canal est en mode </w:t>
+      </w:r>
+      <w:r>
+        <w:rPr>
+          <w:rFonts w:ascii="Times New Roman" w:eastAsia="Times New Roman" w:hAnsi="Times New Roman" w:cs="Times New Roman"/>
+          <w:i/>
+          <w:sz w:val="24"/>
+          <w:szCs w:val="24"/>
+          <w:lang w:eastAsia="fr-FR"/>
+        </w:rPr>
+        <w:t>voiced</w:t>
       </w:r>
       <w:r>
         <w:rPr>
@@ -845,6 +945,33 @@
           <w:szCs w:val="24"/>
           <w:lang w:eastAsia="fr-FR"/>
         </w:rPr>
+        <w:t xml:space="preserve"> alors il faut avoir le mode +v pour que les messages </w:t>
+      </w:r>
+      <w:r>
+        <w:rPr>
+          <w:rFonts w:ascii="Times New Roman" w:eastAsia="Times New Roman" w:hAnsi="Times New Roman" w:cs="Times New Roman"/>
+          <w:sz w:val="24"/>
+          <w:szCs w:val="24"/>
+          <w:lang w:eastAsia="fr-FR"/>
+        </w:rPr>
+        <w:t>soient</w:t>
+      </w:r>
+      <w:r>
+        <w:rPr>
+          <w:rFonts w:ascii="Times New Roman" w:eastAsia="Times New Roman" w:hAnsi="Times New Roman" w:cs="Times New Roman"/>
+          <w:sz w:val="24"/>
+          <w:szCs w:val="24"/>
+          <w:lang w:eastAsia="fr-FR"/>
+        </w:rPr>
+        <w:t xml:space="preserve"> transmis aux autres utilisateurs</w:t>
+      </w:r>
+      <w:r>
+        <w:rPr>
+          <w:rFonts w:ascii="Times New Roman" w:eastAsia="Times New Roman" w:hAnsi="Times New Roman" w:cs="Times New Roman"/>
+          <w:sz w:val="24"/>
+          <w:szCs w:val="24"/>
+          <w:lang w:eastAsia="fr-FR"/>
+        </w:rPr>
         <w:t> :</w:t>
       </w:r>
     </w:p>
@@ -852,8 +979,14 @@
       <w:pPr>
         <w:pStyle w:val="PrformatHTML"/>
         <w:ind w:left="720"/>
-      </w:pPr>
-      <w:r>
+        <w:rPr>
+          <w:lang w:val="en-US"/>
+        </w:rPr>
+      </w:pPr>
+      <w:r>
+        <w:rPr>
+          <w:lang w:val="en-US"/>
+        </w:rPr>
         <w:t>context Chan::Privmsg( sender : CommonClient, message : Text )</w:t>
       </w:r>
     </w:p>
@@ -861,8 +994,14 @@
       <w:pPr>
         <w:pStyle w:val="PrformatHTML"/>
         <w:ind w:left="720"/>
-      </w:pPr>
-      <w:r>
+        <w:rPr>
+          <w:lang w:val="en-US"/>
+        </w:rPr>
+      </w:pPr>
+      <w:r>
+        <w:rPr>
+          <w:lang w:val="en-US"/>
+        </w:rPr>
         <w:t xml:space="preserve">   inv : (chanRights.isModed() AND clients-&gt;select( c | c = sender AND c.rights.isVoiced() )) OR NOT chanRights.isModed()</w:t>
       </w:r>
     </w:p>
@@ -903,8 +1042,14 @@
       <w:pPr>
         <w:pStyle w:val="PrformatHTML"/>
         <w:ind w:left="720"/>
-      </w:pPr>
-      <w:r>
+        <w:rPr>
+          <w:lang w:val="en-US"/>
+        </w:rPr>
+      </w:pPr>
+      <w:r>
+        <w:rPr>
+          <w:lang w:val="en-US"/>
+        </w:rPr>
         <w:t xml:space="preserve">context Chan::Join( user : CommonClient, sendedPassword : string </w:t>
       </w:r>
     </w:p>
@@ -914,8 +1059,14 @@
         <w:ind w:left="720"/>
       </w:pPr>
       <w:r>
+        <w:rPr>
+          <w:lang w:val="en-US"/>
+        </w:rPr>
         <w:tab/>
-        <w:t xml:space="preserve">  inv : password = "" OR sendedPassword = pasword</w:t>
+        <w:t xml:space="preserve">  </w:t>
+      </w:r>
+      <w:r>
+        <w:t>inv : password = "" OR sendedPassword = pasword</w:t>
       </w:r>
     </w:p>
     <w:p>
@@ -939,7 +1090,16 @@
           <w:szCs w:val="24"/>
           <w:lang w:eastAsia="fr-FR"/>
         </w:rPr>
-        <w:t xml:space="preserve">La liste de clients </w:t>
+        <w:t xml:space="preserve">La liste de </w:t>
+      </w:r>
+      <w:r>
+        <w:rPr>
+          <w:rFonts w:ascii="Times New Roman" w:eastAsia="Times New Roman" w:hAnsi="Times New Roman" w:cs="Times New Roman"/>
+          <w:sz w:val="24"/>
+          <w:szCs w:val="24"/>
+          <w:lang w:eastAsia="fr-FR"/>
+        </w:rPr>
+        <w:t xml:space="preserve">clients </w:t>
       </w:r>
       <w:r>
         <w:rPr>
@@ -950,7 +1110,7 @@
           <w:szCs w:val="24"/>
           <w:lang w:eastAsia="fr-FR"/>
         </w:rPr>
-        <w:t>diffusé</w:t>
+        <w:t>diffusés</w:t>
       </w:r>
       <w:r>
         <w:rPr>
@@ -975,8 +1135,14 @@
       <w:pPr>
         <w:pStyle w:val="PrformatHTML"/>
         <w:ind w:left="720"/>
-      </w:pPr>
-      <w:r>
+        <w:rPr>
+          <w:lang w:val="en-US"/>
+        </w:rPr>
+      </w:pPr>
+      <w:r>
+        <w:rPr>
+          <w:lang w:val="en-US"/>
+        </w:rPr>
         <w:t>context Chan</w:t>
       </w:r>
     </w:p>
@@ -984,8 +1150,14 @@
       <w:pPr>
         <w:pStyle w:val="PrformatHTML"/>
         <w:ind w:left="720"/>
-      </w:pPr>
-      <w:r>
+        <w:rPr>
+          <w:lang w:val="en-US"/>
+        </w:rPr>
+      </w:pPr>
+      <w:r>
+        <w:rPr>
+          <w:lang w:val="en-US"/>
+        </w:rPr>
         <w:tab/>
         <w:t xml:space="preserve">  inv : broadcastedClients-&gt;forAll( c | no oclIsTypeof(RemoteClient))</w:t>
       </w:r>
@@ -1027,8 +1199,14 @@
       <w:pPr>
         <w:pStyle w:val="PrformatHTML"/>
         <w:ind w:left="720"/>
-      </w:pPr>
-      <w:r>
+        <w:rPr>
+          <w:lang w:val="en-US"/>
+        </w:rPr>
+      </w:pPr>
+      <w:r>
+        <w:rPr>
+          <w:lang w:val="en-US"/>
+        </w:rPr>
         <w:t>context Chan</w:t>
       </w:r>
     </w:p>
@@ -1036,9 +1214,14 @@
       <w:pPr>
         <w:pStyle w:val="PrformatHTML"/>
         <w:ind w:left="720"/>
-      </w:pPr>
-      <w:r>
-        <w:lastRenderedPageBreak/>
+        <w:rPr>
+          <w:lang w:val="en-US"/>
+        </w:rPr>
+      </w:pPr>
+      <w:r>
+        <w:rPr>
+          <w:lang w:val="en-US"/>
+        </w:rPr>
         <w:t xml:space="preserve">   inv : broadcastedClients-&gt;forAll( c | c.isPresentIn-&gt;exists( chan | chan = self() )</w:t>
       </w:r>
     </w:p>
@@ -1049,7 +1232,7 @@
           <w:rFonts w:ascii="Times New Roman" w:eastAsia="Times New Roman" w:hAnsi="Times New Roman" w:cs="Times New Roman"/>
           <w:sz w:val="24"/>
           <w:szCs w:val="24"/>
-          <w:lang w:eastAsia="fr-FR"/>
+          <w:lang w:val="en-US" w:eastAsia="fr-FR"/>
         </w:rPr>
       </w:pPr>
     </w:p>
@@ -1410,7 +1593,10 @@
               </w:rPr>
             </w:pPr>
             <w:r>
-              <w:t xml:space="preserve">Distionataire du message </w:t>
+              <w:t>Destinataire</w:t>
+            </w:r>
+            <w:r>
+              <w:t xml:space="preserve"> du message </w:t>
             </w:r>
           </w:p>
         </w:tc>
@@ -1638,7 +1824,10 @@
               </w:rPr>
             </w:pPr>
             <w:r>
-              <w:t xml:space="preserve">Parametres optionnels de la commande </w:t>
+              <w:t>Paramètres</w:t>
+            </w:r>
+            <w:r>
+              <w:t xml:space="preserve"> optionnels de la commande </w:t>
             </w:r>
           </w:p>
         </w:tc>
@@ -2604,7 +2793,11 @@
         <w:pStyle w:val="Titre2"/>
       </w:pPr>
     </w:p>
-    <w:p/>
+    <w:p>
+      <w:r>
+        <w:br w:type="page"/>
+      </w:r>
+    </w:p>
     <w:p>
       <w:pPr>
         <w:pStyle w:val="Titre2"/>
@@ -3850,7 +4043,13 @@
               </w:rPr>
             </w:pPr>
             <w:r>
-              <w:t xml:space="preserve">Pseudonyme du client dont on veut definir les permissions dans INF_CHANNEL </w:t>
+              <w:t xml:space="preserve">Pseudonyme du client dont on veut </w:t>
+            </w:r>
+            <w:r>
+              <w:t>définir</w:t>
+            </w:r>
+            <w:r>
+              <w:t xml:space="preserve"> les permissions dans INF_CHANNEL </w:t>
             </w:r>
           </w:p>
         </w:tc>
@@ -4141,9 +4340,142 @@
         <w:t>Scénario d’utilisation :</w:t>
       </w:r>
     </w:p>
+    <w:p>
+      <w:r>
+        <w:t xml:space="preserve">Les </w:t>
+      </w:r>
+      <w:r>
+        <w:t>scénarios</w:t>
+      </w:r>
+      <w:r>
+        <w:t xml:space="preserve"> présentés ci-dessous, </w:t>
+      </w:r>
+      <w:r>
+        <w:t>montrent</w:t>
+      </w:r>
+      <w:r>
+        <w:t xml:space="preserve">, de façon générale, le fonctionnement du serveur. </w:t>
+      </w:r>
+    </w:p>
+    <w:p>
+      <w:r>
+        <w:t>Le premier scénario montre l’exécution d’une commande simple entre le client et le serveur. Selon le type de la commande envoyé, le serveur renvoi ou non une réponse. Une réponse peut être le résultat de la commande envoyé ou alors une erreur propre à la commande.</w:t>
+      </w:r>
+    </w:p>
+    <w:p>
+      <w:r>
+        <w:rPr>
+          <w:noProof/>
+          <w:lang w:eastAsia="fr-FR"/>
+        </w:rPr>
+        <w:drawing>
+          <wp:inline distT="0" distB="0" distL="0" distR="0">
+            <wp:extent cx="4465320" cy="2030730"/>
+            <wp:effectExtent l="19050" t="0" r="0" b="0"/>
+            <wp:docPr id="8" name="Image 8"/>
+            <wp:cNvGraphicFramePr>
+              <a:graphicFrameLocks xmlns:a="http://schemas.openxmlformats.org/drawingml/2006/main" noChangeAspect="1"/>
+            </wp:cNvGraphicFramePr>
+            <a:graphic xmlns:a="http://schemas.openxmlformats.org/drawingml/2006/main">
+              <a:graphicData uri="http://schemas.openxmlformats.org/drawingml/2006/picture">
+                <pic:pic xmlns:pic="http://schemas.openxmlformats.org/drawingml/2006/picture">
+                  <pic:nvPicPr>
+                    <pic:cNvPr id="0" name="Picture 8"/>
+                    <pic:cNvPicPr>
+                      <a:picLocks noChangeAspect="1" noChangeArrowheads="1"/>
+                    </pic:cNvPicPr>
+                  </pic:nvPicPr>
+                  <pic:blipFill>
+                    <a:blip r:embed="rId9"/>
+                    <a:srcRect/>
+                    <a:stretch>
+                      <a:fillRect/>
+                    </a:stretch>
+                  </pic:blipFill>
+                  <pic:spPr bwMode="auto">
+                    <a:xfrm>
+                      <a:off x="0" y="0"/>
+                      <a:ext cx="4465320" cy="2030730"/>
+                    </a:xfrm>
+                    <a:prstGeom prst="rect">
+                      <a:avLst/>
+                    </a:prstGeom>
+                    <a:noFill/>
+                    <a:ln w="9525">
+                      <a:noFill/>
+                      <a:miter lim="800000"/>
+                      <a:headEnd/>
+                      <a:tailEnd/>
+                    </a:ln>
+                  </pic:spPr>
+                </pic:pic>
+              </a:graphicData>
+            </a:graphic>
+          </wp:inline>
+        </w:drawing>
+      </w:r>
+    </w:p>
+    <w:p/>
+    <w:p>
+      <w:r>
+        <w:t>Le deuxième scénario est utilisé lors d’échange de message entre les clients. Un premier client envoi son message au serveur. Enfin le serveur envoi le message au(x) destinataire(s) ou renvoi une erreur.</w:t>
+      </w:r>
+    </w:p>
+    <w:p>
+      <w:r>
+        <w:rPr>
+          <w:noProof/>
+          <w:lang w:eastAsia="fr-FR"/>
+        </w:rPr>
+        <w:drawing>
+          <wp:inline distT="0" distB="0" distL="0" distR="0">
+            <wp:extent cx="5296535" cy="1888490"/>
+            <wp:effectExtent l="19050" t="0" r="0" b="0"/>
+            <wp:docPr id="5" name="Image 5"/>
+            <wp:cNvGraphicFramePr>
+              <a:graphicFrameLocks xmlns:a="http://schemas.openxmlformats.org/drawingml/2006/main" noChangeAspect="1"/>
+            </wp:cNvGraphicFramePr>
+            <a:graphic xmlns:a="http://schemas.openxmlformats.org/drawingml/2006/main">
+              <a:graphicData uri="http://schemas.openxmlformats.org/drawingml/2006/picture">
+                <pic:pic xmlns:pic="http://schemas.openxmlformats.org/drawingml/2006/picture">
+                  <pic:nvPicPr>
+                    <pic:cNvPr id="0" name="Picture 5"/>
+                    <pic:cNvPicPr>
+                      <a:picLocks noChangeAspect="1" noChangeArrowheads="1"/>
+                    </pic:cNvPicPr>
+                  </pic:nvPicPr>
+                  <pic:blipFill>
+                    <a:blip r:embed="rId10"/>
+                    <a:srcRect/>
+                    <a:stretch>
+                      <a:fillRect/>
+                    </a:stretch>
+                  </pic:blipFill>
+                  <pic:spPr bwMode="auto">
+                    <a:xfrm>
+                      <a:off x="0" y="0"/>
+                      <a:ext cx="5296535" cy="1888490"/>
+                    </a:xfrm>
+                    <a:prstGeom prst="rect">
+                      <a:avLst/>
+                    </a:prstGeom>
+                    <a:noFill/>
+                    <a:ln w="9525">
+                      <a:noFill/>
+                      <a:miter lim="800000"/>
+                      <a:headEnd/>
+                      <a:tailEnd/>
+                    </a:ln>
+                  </pic:spPr>
+                </pic:pic>
+              </a:graphicData>
+            </a:graphic>
+          </wp:inline>
+        </w:drawing>
+      </w:r>
+    </w:p>
     <w:p/>
     <w:p/>
-    <w:p/>
     <w:p>
       <w:pPr>
         <w:pStyle w:val="Titre2"/>
@@ -4154,7 +4486,13 @@
     </w:p>
     <w:p>
       <w:r>
-        <w:t>Comme nous avons décidé avec notre client de ne faire que la partie serveur du projet, le manuel d’utilisateur ne peut être écrit en ce moment. Ce manuel contiendra les informations necessaires à l’administrateur de se serveur pour la maintenance.</w:t>
+        <w:t xml:space="preserve">Comme nous avons décidé avec notre client de ne faire que la partie serveur du projet, le manuel d’utilisateur ne peut être écrit en ce moment. Ce manuel contiendra les informations </w:t>
+      </w:r>
+      <w:r>
+        <w:t>nécessaires</w:t>
+      </w:r>
+      <w:r>
+        <w:t xml:space="preserve"> à l’administrateur de se serveur pour la maintenance.</w:t>
       </w:r>
     </w:p>
     <w:p>
@@ -4214,7 +4552,7 @@
                     </pic:cNvPicPr>
                   </pic:nvPicPr>
                   <pic:blipFill>
-                    <a:blip r:embed="rId9"/>
+                    <a:blip r:embed="rId11"/>
                     <a:srcRect/>
                     <a:stretch>
                       <a:fillRect/>
@@ -4243,87 +4581,9 @@
         </w:drawing>
       </w:r>
     </w:p>
-    <w:p>
-      <w:pPr>
-        <w:pStyle w:val="Titre2"/>
-      </w:pPr>
-      <w:r>
-        <w:rPr>
-          <w:noProof/>
-          <w:lang w:eastAsia="fr-FR"/>
-        </w:rPr>
-        <w:lastRenderedPageBreak/>
-        <w:drawing>
-          <wp:anchor distT="0" distB="0" distL="114300" distR="114300" simplePos="0" relativeHeight="251658240" behindDoc="0" locked="0" layoutInCell="1" allowOverlap="1">
-            <wp:simplePos x="0" y="0"/>
-            <wp:positionH relativeFrom="column">
-              <wp:posOffset>-861695</wp:posOffset>
-            </wp:positionH>
-            <wp:positionV relativeFrom="paragraph">
-              <wp:posOffset>479425</wp:posOffset>
-            </wp:positionV>
-            <wp:extent cx="7486650" cy="7239000"/>
-            <wp:effectExtent l="19050" t="0" r="0" b="0"/>
-            <wp:wrapSquare wrapText="bothSides"/>
-            <wp:docPr id="2" name="Image 1"/>
-            <wp:cNvGraphicFramePr>
-              <a:graphicFrameLocks xmlns:a="http://schemas.openxmlformats.org/drawingml/2006/main" noChangeAspect="1"/>
-            </wp:cNvGraphicFramePr>
-            <a:graphic xmlns:a="http://schemas.openxmlformats.org/drawingml/2006/main">
-              <a:graphicData uri="http://schemas.openxmlformats.org/drawingml/2006/picture">
-                <pic:pic xmlns:pic="http://schemas.openxmlformats.org/drawingml/2006/picture">
-                  <pic:nvPicPr>
-                    <pic:cNvPr id="0" name="Picture 1"/>
-                    <pic:cNvPicPr>
-                      <a:picLocks noChangeAspect="1" noChangeArrowheads="1"/>
-                    </pic:cNvPicPr>
-                  </pic:nvPicPr>
-                  <pic:blipFill>
-                    <a:blip r:embed="rId10"/>
-                    <a:srcRect/>
-                    <a:stretch>
-                      <a:fillRect/>
-                    </a:stretch>
-                  </pic:blipFill>
-                  <pic:spPr bwMode="auto">
-                    <a:xfrm>
-                      <a:off x="0" y="0"/>
-                      <a:ext cx="7486650" cy="7239000"/>
-                    </a:xfrm>
-                    <a:prstGeom prst="rect">
-                      <a:avLst/>
-                    </a:prstGeom>
-                    <a:noFill/>
-                    <a:ln w="9525">
-                      <a:noFill/>
-                      <a:miter lim="800000"/>
-                      <a:headEnd/>
-                      <a:tailEnd/>
-                    </a:ln>
-                  </pic:spPr>
-                </pic:pic>
-              </a:graphicData>
-            </a:graphic>
-          </wp:anchor>
-        </w:drawing>
-      </w:r>
-      <w:r>
-        <w:t>Annexe 1.B : Diagramme de Classe :</w:t>
-      </w:r>
-    </w:p>
-    <w:p>
-      <w:pPr>
-        <w:rPr>
-          <w:rFonts w:asciiTheme="majorHAnsi" w:eastAsiaTheme="majorEastAsia" w:hAnsiTheme="majorHAnsi" w:cstheme="majorBidi"/>
-          <w:color w:val="4F81BD" w:themeColor="accent1"/>
-          <w:sz w:val="26"/>
-          <w:szCs w:val="26"/>
-        </w:rPr>
-      </w:pPr>
-    </w:p>
     <w:sectPr>
-      <w:footerReference w:type="default" r:id="rId11"/>
-      <w:footerReference w:type="first" r:id="rId12"/>
+      <w:footerReference w:type="default" r:id="rId12"/>
+      <w:footerReference w:type="first" r:id="rId13"/>
       <w:pgSz w:w="11906" w:h="16838"/>
       <w:pgMar w:top="1417" w:right="1417" w:bottom="1417" w:left="1417" w:header="708" w:footer="708" w:gutter="0"/>
       <w:pgNumType w:fmt="numberInDash"/>
@@ -4381,7 +4641,7 @@
             <w:rPr>
               <w:noProof/>
             </w:rPr>
-            <w:t>- 3 -</w:t>
+            <w:t>- 5 -</w:t>
           </w:r>
         </w:fldSimple>
       </w:p>
@@ -5367,35 +5627,6 @@
         </w:p>
       </w:docPartBody>
     </w:docPart>
-    <w:docPart>
-      <w:docPartPr>
-        <w:name w:val="9762ED15099A4419BA682A2E256E582C"/>
-        <w:category>
-          <w:name w:val="Général"/>
-          <w:gallery w:val="placeholder"/>
-        </w:category>
-        <w:types>
-          <w:type w:val="bbPlcHdr"/>
-        </w:types>
-        <w:behaviors>
-          <w:behavior w:val="content"/>
-        </w:behaviors>
-        <w:guid w:val="{23895CDF-C7A3-48F0-B49C-26E4FEB14351}"/>
-      </w:docPartPr>
-      <w:docPartBody>
-        <w:p>
-          <w:pPr>
-            <w:pStyle w:val="9762ED15099A4419BA682A2E256E582C"/>
-          </w:pPr>
-          <w:r>
-            <w:rPr>
-              <w:color w:val="4F81BD" w:themeColor="accent1"/>
-            </w:rPr>
-            <w:t>[Sélectionnez la date]</w:t>
-          </w:r>
-        </w:p>
-      </w:docPartBody>
-    </w:docPart>
   </w:docParts>
 </w:glossaryDocument>
 </file>
@@ -5453,6 +5684,7 @@
     <w:rsidRoot w:val="00645839"/>
     <w:rsid w:val="00370FB1"/>
     <w:rsid w:val="00645839"/>
+    <w:rsid w:val="00EF106E"/>
   </w:rsids>
   <m:mathPr>
     <m:mathFont m:val="Cambria Math"/>
@@ -5633,6 +5865,7 @@
   <w:style w:type="paragraph" w:default="1" w:styleId="Normal">
     <w:name w:val="Normal"/>
     <w:qFormat/>
+    <w:rsid w:val="00EF106E"/>
   </w:style>
   <w:style w:type="character" w:default="1" w:styleId="Policepardfaut">
     <w:name w:val="Default Paragraph Font"/>

</xml_diff>